<commit_message>
01:18 Unit 16 (Lv7~8)
</commit_message>
<xml_diff>
--- a/KKH/20190923/Word.docx
+++ b/KKH/20190923/Word.docx
@@ -57,16 +57,6 @@
         <w:tab/>
         <w:tab/>
         <w:tab/>
-      </w:r>
-      <w:r>
-        <w:rPr>
-          <w:rFonts w:ascii="맑은 고딕" w:hAnsi="맑은 고딕" w:cs="맑은 고딕" w:eastAsia="맑은 고딕"/>
-          <w:color w:val="auto"/>
-          <w:spacing w:val="0"/>
-          <w:position w:val="0"/>
-          <w:sz w:val="20"/>
-          <w:shd w:fill="auto" w:val="clear"/>
-        </w:rPr>
         <w:t xml:space="preserve">주차위반딱지</w:t>
       </w:r>
     </w:p>
@@ -99,16 +89,6 @@
         <w:tab/>
         <w:tab/>
         <w:tab/>
-      </w:r>
-      <w:r>
-        <w:rPr>
-          <w:rFonts w:ascii="맑은 고딕" w:hAnsi="맑은 고딕" w:cs="맑은 고딕" w:eastAsia="맑은 고딕"/>
-          <w:color w:val="auto"/>
-          <w:spacing w:val="0"/>
-          <w:position w:val="0"/>
-          <w:sz w:val="20"/>
-          <w:shd w:fill="auto" w:val="clear"/>
-        </w:rPr>
         <w:t xml:space="preserve">주차미터기</w:t>
       </w:r>
     </w:p>
@@ -346,6 +326,48 @@
           <w:shd w:fill="auto" w:val="clear"/>
         </w:rPr>
       </w:pPr>
+      <w:r>
+        <w:rPr>
+          <w:rFonts w:ascii="맑은 고딕" w:hAnsi="맑은 고딕" w:cs="맑은 고딕" w:eastAsia="맑은 고딕"/>
+          <w:color w:val="auto"/>
+          <w:spacing w:val="0"/>
+          <w:position w:val="0"/>
+          <w:sz w:val="20"/>
+          <w:shd w:fill="auto" w:val="clear"/>
+        </w:rPr>
+        <w:t xml:space="preserve">urgent</w:t>
+        <w:tab/>
+        <w:tab/>
+        <w:tab/>
+        <w:tab/>
+        <w:tab/>
+      </w:r>
+      <w:r>
+        <w:rPr>
+          <w:rFonts w:ascii="맑은 고딕" w:hAnsi="맑은 고딕" w:cs="맑은 고딕" w:eastAsia="맑은 고딕"/>
+          <w:color w:val="auto"/>
+          <w:spacing w:val="0"/>
+          <w:position w:val="0"/>
+          <w:sz w:val="20"/>
+          <w:shd w:fill="auto" w:val="clear"/>
+        </w:rPr>
+        <w:t xml:space="preserve">긴급한, 다급한</w:t>
+      </w:r>
+    </w:p>
+    <w:p>
+      <w:pPr>
+        <w:spacing w:before="0" w:after="200" w:line="276"/>
+        <w:ind w:right="0" w:left="0" w:firstLine="0"/>
+        <w:jc w:val="left"/>
+        <w:rPr>
+          <w:rFonts w:ascii="맑은 고딕" w:hAnsi="맑은 고딕" w:cs="맑은 고딕" w:eastAsia="맑은 고딕"/>
+          <w:color w:val="auto"/>
+          <w:spacing w:val="0"/>
+          <w:position w:val="0"/>
+          <w:sz w:val="20"/>
+          <w:shd w:fill="auto" w:val="clear"/>
+        </w:rPr>
+      </w:pPr>
     </w:p>
     <w:p>
       <w:pPr>
@@ -473,9 +495,83 @@
         </w:rPr>
         <w:t xml:space="preserve">S1 + Verb(simple Past) + while + S2 + was(were) + Verb ~ing</w:t>
         <w:tab/>
-        <w:t xml:space="preserve">(</w:t>
-      </w:r>
-      <w:r>
+        <w:t xml:space="preserve">(주어2)가 ~하고 있는 동안에 (주어1)은 ~했다.</w:t>
+      </w:r>
+    </w:p>
+    <w:p>
+      <w:pPr>
+        <w:spacing w:before="0" w:after="200" w:line="276"/>
+        <w:ind w:right="0" w:left="0" w:firstLine="0"/>
+        <w:jc w:val="left"/>
+        <w:rPr>
+          <w:rFonts w:ascii="맑은 고딕" w:hAnsi="맑은 고딕" w:cs="맑은 고딕" w:eastAsia="맑은 고딕"/>
+          <w:color w:val="auto"/>
+          <w:spacing w:val="0"/>
+          <w:position w:val="0"/>
+          <w:sz w:val="20"/>
+          <w:shd w:fill="auto" w:val="clear"/>
+        </w:rPr>
+      </w:pPr>
+      <w:r>
+        <w:rPr>
+          <w:rFonts w:ascii="맑은 고딕" w:hAnsi="맑은 고딕" w:cs="맑은 고딕" w:eastAsia="맑은 고딕"/>
+          <w:color w:val="auto"/>
+          <w:spacing w:val="0"/>
+          <w:position w:val="0"/>
+          <w:sz w:val="20"/>
+          <w:shd w:fill="auto" w:val="clear"/>
+        </w:rPr>
+        <w:tab/>
+        <w:t xml:space="preserve">= The phone rang while he was reading a book.</w:t>
+      </w:r>
+    </w:p>
+    <w:p>
+      <w:pPr>
+        <w:spacing w:before="0" w:after="200" w:line="276"/>
+        <w:ind w:right="0" w:left="0" w:firstLine="0"/>
+        <w:jc w:val="left"/>
+        <w:rPr>
+          <w:rFonts w:ascii="맑은 고딕" w:hAnsi="맑은 고딕" w:cs="맑은 고딕" w:eastAsia="맑은 고딕"/>
+          <w:color w:val="auto"/>
+          <w:spacing w:val="0"/>
+          <w:position w:val="0"/>
+          <w:sz w:val="20"/>
+          <w:shd w:fill="auto" w:val="clear"/>
+        </w:rPr>
+      </w:pPr>
+      <w:r>
+        <w:rPr>
+          <w:rFonts w:ascii="맑은 고딕" w:hAnsi="맑은 고딕" w:cs="맑은 고딕" w:eastAsia="맑은 고딕"/>
+          <w:color w:val="auto"/>
+          <w:spacing w:val="0"/>
+          <w:position w:val="0"/>
+          <w:sz w:val="20"/>
+          <w:shd w:fill="auto" w:val="clear"/>
+        </w:rPr>
+        <w:tab/>
+        <w:t xml:space="preserve">= I met Kevin while I was walking along the road.</w:t>
+      </w:r>
+    </w:p>
+    <w:p>
+      <w:pPr>
+        <w:spacing w:before="0" w:after="200" w:line="276"/>
+        <w:ind w:right="0" w:left="0" w:firstLine="0"/>
+        <w:jc w:val="left"/>
+        <w:rPr>
+          <w:rFonts w:ascii="맑은 고딕" w:hAnsi="맑은 고딕" w:cs="맑은 고딕" w:eastAsia="맑은 고딕"/>
+          <w:color w:val="auto"/>
+          <w:spacing w:val="0"/>
+          <w:position w:val="0"/>
+          <w:sz w:val="20"/>
+          <w:shd w:fill="auto" w:val="clear"/>
+        </w:rPr>
+      </w:pPr>
+    </w:p>
+    <w:p>
+      <w:pPr>
+        <w:spacing w:before="0" w:after="200" w:line="276"/>
+        <w:ind w:right="0" w:left="0" w:firstLine="0"/>
+        <w:jc w:val="left"/>
         <w:rPr>
           <w:rFonts w:ascii="맑은 고딕" w:hAnsi="맑은 고딕" w:cs="맑은 고딕" w:eastAsia="맑은 고딕"/>
           <w:b/>
@@ -485,83 +581,8 @@
           <w:sz w:val="20"/>
           <w:shd w:fill="auto" w:val="clear"/>
         </w:rPr>
-        <w:t xml:space="preserve">주어2)가 ~하고 있는 동안에 (주어1)은 ~했다.</w:t>
-      </w:r>
-    </w:p>
-    <w:p>
-      <w:pPr>
-        <w:spacing w:before="0" w:after="200" w:line="276"/>
-        <w:ind w:right="0" w:left="0" w:firstLine="0"/>
-        <w:jc w:val="left"/>
-        <w:rPr>
-          <w:rFonts w:ascii="맑은 고딕" w:hAnsi="맑은 고딕" w:cs="맑은 고딕" w:eastAsia="맑은 고딕"/>
-          <w:color w:val="auto"/>
-          <w:spacing w:val="0"/>
-          <w:position w:val="0"/>
-          <w:sz w:val="20"/>
-          <w:shd w:fill="auto" w:val="clear"/>
-        </w:rPr>
-      </w:pPr>
-      <w:r>
-        <w:rPr>
-          <w:rFonts w:ascii="맑은 고딕" w:hAnsi="맑은 고딕" w:cs="맑은 고딕" w:eastAsia="맑은 고딕"/>
-          <w:color w:val="auto"/>
-          <w:spacing w:val="0"/>
-          <w:position w:val="0"/>
-          <w:sz w:val="20"/>
-          <w:shd w:fill="auto" w:val="clear"/>
-        </w:rPr>
-        <w:tab/>
-        <w:t xml:space="preserve">= The phone rang while he was reading a book.</w:t>
-      </w:r>
-    </w:p>
-    <w:p>
-      <w:pPr>
-        <w:spacing w:before="0" w:after="200" w:line="276"/>
-        <w:ind w:right="0" w:left="0" w:firstLine="0"/>
-        <w:jc w:val="left"/>
-        <w:rPr>
-          <w:rFonts w:ascii="맑은 고딕" w:hAnsi="맑은 고딕" w:cs="맑은 고딕" w:eastAsia="맑은 고딕"/>
-          <w:color w:val="auto"/>
-          <w:spacing w:val="0"/>
-          <w:position w:val="0"/>
-          <w:sz w:val="20"/>
-          <w:shd w:fill="auto" w:val="clear"/>
-        </w:rPr>
-      </w:pPr>
-      <w:r>
-        <w:rPr>
-          <w:rFonts w:ascii="맑은 고딕" w:hAnsi="맑은 고딕" w:cs="맑은 고딕" w:eastAsia="맑은 고딕"/>
-          <w:color w:val="auto"/>
-          <w:spacing w:val="0"/>
-          <w:position w:val="0"/>
-          <w:sz w:val="20"/>
-          <w:shd w:fill="auto" w:val="clear"/>
-        </w:rPr>
-        <w:tab/>
-        <w:t xml:space="preserve">= I met Kevin while I was walking along the road.</w:t>
-      </w:r>
-    </w:p>
-    <w:p>
-      <w:pPr>
-        <w:spacing w:before="0" w:after="200" w:line="276"/>
-        <w:ind w:right="0" w:left="0" w:firstLine="0"/>
-        <w:jc w:val="left"/>
-        <w:rPr>
-          <w:rFonts w:ascii="맑은 고딕" w:hAnsi="맑은 고딕" w:cs="맑은 고딕" w:eastAsia="맑은 고딕"/>
-          <w:color w:val="auto"/>
-          <w:spacing w:val="0"/>
-          <w:position w:val="0"/>
-          <w:sz w:val="20"/>
-          <w:shd w:fill="auto" w:val="clear"/>
-        </w:rPr>
-      </w:pPr>
-    </w:p>
-    <w:p>
-      <w:pPr>
-        <w:spacing w:before="0" w:after="200" w:line="276"/>
-        <w:ind w:right="0" w:left="0" w:firstLine="0"/>
-        <w:jc w:val="left"/>
+      </w:pPr>
+      <w:r>
         <w:rPr>
           <w:rFonts w:ascii="맑은 고딕" w:hAnsi="맑은 고딕" w:cs="맑은 고딕" w:eastAsia="맑은 고딕"/>
           <w:b/>
@@ -571,17 +592,6 @@
           <w:sz w:val="20"/>
           <w:shd w:fill="auto" w:val="clear"/>
         </w:rPr>
-      </w:pPr>
-      <w:r>
-        <w:rPr>
-          <w:rFonts w:ascii="맑은 고딕" w:hAnsi="맑은 고딕" w:cs="맑은 고딕" w:eastAsia="맑은 고딕"/>
-          <w:b/>
-          <w:color w:val="auto"/>
-          <w:spacing w:val="0"/>
-          <w:position w:val="0"/>
-          <w:sz w:val="20"/>
-          <w:shd w:fill="auto" w:val="clear"/>
-        </w:rPr>
         <w:t xml:space="preserve">Why are you so upset?</w:t>
         <w:tab/>
         <w:t xml:space="preserve">왜 그렇게 화가 났어요?</w:t>
@@ -611,18 +621,7 @@
           <w:shd w:fill="auto" w:val="clear"/>
         </w:rPr>
         <w:tab/>
-        <w:t xml:space="preserve">= </w:t>
-      </w:r>
-      <w:r>
-        <w:rPr>
-          <w:rFonts w:ascii="맑은 고딕" w:hAnsi="맑은 고딕" w:cs="맑은 고딕" w:eastAsia="맑은 고딕"/>
-          <w:color w:val="auto"/>
-          <w:spacing w:val="0"/>
-          <w:position w:val="0"/>
-          <w:sz w:val="20"/>
-          <w:shd w:fill="auto" w:val="clear"/>
-        </w:rPr>
-        <w:t xml:space="preserve">How come you're angry?</w:t>
+        <w:t xml:space="preserve">= How come you're angry?</w:t>
       </w:r>
     </w:p>
     <w:p>
@@ -676,18 +675,7 @@
           <w:shd w:fill="auto" w:val="clear"/>
         </w:rPr>
         <w:tab/>
-        <w:t xml:space="preserve">= </w:t>
-      </w:r>
-      <w:r>
-        <w:rPr>
-          <w:rFonts w:ascii="맑은 고딕" w:hAnsi="맑은 고딕" w:cs="맑은 고딕" w:eastAsia="맑은 고딕"/>
-          <w:color w:val="auto"/>
-          <w:spacing w:val="0"/>
-          <w:position w:val="0"/>
-          <w:sz w:val="20"/>
-          <w:shd w:fill="auto" w:val="clear"/>
-        </w:rPr>
-        <w:t xml:space="preserve">What made you so mad?</w:t>
+        <w:t xml:space="preserve">= What made you so mad?</w:t>
       </w:r>
     </w:p>
     <w:p>

</xml_diff>